<commit_message>
Add actors and actor details fetching
</commit_message>
<xml_diff>
--- a/movieApp/project_documentation.docx
+++ b/movieApp/project_documentation.docx
@@ -7747,8 +7747,21 @@
           <w:szCs w:val="24"/>
           <w:lang w:val="bg-BG"/>
         </w:rPr>
-        <w:t>TypeScript -  строго типизиран superset на JavaScript, който добавя опционални типове и подобрена поддръжка за големи проекти, намалявайки грешките по време на разработка.</w:t>
-      </w:r>
+        <w:t xml:space="preserve">TypeScript -  </w:t>
+      </w:r>
+      <w:r>
+        <w:rPr>
+          <w:rFonts w:hint="default" w:ascii="Times New Roman" w:hAnsi="Times New Roman"/>
+          <w:b w:val="0"/>
+          <w:bCs w:val="0"/>
+          <w:sz w:val="24"/>
+          <w:szCs w:val="24"/>
+          <w:lang w:val="bg-BG"/>
+        </w:rPr>
+        <w:t>строго типизиран superset на JavaScript, който добавя опционални типове и подобрена поддръжка за големи проекти, намалявайки грешките по време на разработка.</w:t>
+      </w:r>
+      <w:bookmarkStart w:id="27" w:name="_GoBack"/>
+      <w:bookmarkEnd w:id="27"/>
     </w:p>
     <w:p>
       <w:pPr>
@@ -18077,6 +18090,7 @@
     <w:p>
       <w:pPr>
         <w:numPr>
+          <w:ilvl w:val="0"/>
           <w:numId w:val="0"/>
         </w:numPr>
         <w:pBdr>
@@ -18095,6 +18109,7 @@
     <w:p>
       <w:pPr>
         <w:numPr>
+          <w:ilvl w:val="0"/>
           <w:numId w:val="0"/>
         </w:numPr>
         <w:tabs>
@@ -18114,6 +18129,7 @@
     <w:p>
       <w:pPr>
         <w:numPr>
+          <w:ilvl w:val="0"/>
           <w:numId w:val="0"/>
         </w:numPr>
         <w:tabs>
@@ -18162,12 +18178,11 @@
         </w:rPr>
         <w:t>профил:</w:t>
       </w:r>
-      <w:bookmarkStart w:id="27" w:name="_GoBack"/>
-      <w:bookmarkEnd w:id="27"/>
-    </w:p>
-    <w:p>
-      <w:pPr>
-        <w:numPr>
+    </w:p>
+    <w:p>
+      <w:pPr>
+        <w:numPr>
+          <w:ilvl w:val="0"/>
           <w:numId w:val="0"/>
         </w:numPr>
         <w:tabs>
@@ -18243,6 +18258,7 @@
     <w:p>
       <w:pPr>
         <w:numPr>
+          <w:ilvl w:val="0"/>
           <w:numId w:val="0"/>
         </w:numPr>
         <w:tabs>

</xml_diff>